<commit_message>
ML 11.1 #1 Updated
</commit_message>
<xml_diff>
--- a/Course Notes/11 - Machine Learning/Bayesian Methods and Text Data.docx
+++ b/Course Notes/11 - Machine Learning/Bayesian Methods and Text Data.docx
@@ -3,6 +3,455 @@
 <w:document xmlns:wpc="http://schemas.microsoft.com/office/word/2010/wordprocessingCanvas" xmlns:cx="http://schemas.microsoft.com/office/drawing/2014/chartex" xmlns:cx1="http://schemas.microsoft.com/office/drawing/2015/9/8/chartex" xmlns:mc="http://schemas.openxmlformats.org/markup-compatibility/2006" xmlns:o="urn:schemas-microsoft-com:office:office" xmlns:r="http://schemas.openxmlformats.org/officeDocument/2006/relationships" xmlns:m="http://schemas.openxmlformats.org/officeDocument/2006/math" xmlns:v="urn:schemas-microsoft-com:vml" xmlns:wp14="http://schemas.microsoft.com/office/word/2010/wordprocessingDrawing" xmlns:wp="http://schemas.openxmlformats.org/drawingml/2006/wordprocessingDrawing" xmlns:w10="urn:schemas-microsoft-com:office:word" xmlns:w="http://schemas.openxmlformats.org/wordprocessingml/2006/main" xmlns:w14="http://schemas.microsoft.com/office/word/2010/wordml" xmlns:w15="http://schemas.microsoft.com/office/word/2012/wordml" xmlns:w16se="http://schemas.microsoft.com/office/word/2015/wordml/symex" xmlns:wpg="http://schemas.microsoft.com/office/word/2010/wordprocessingGroup" xmlns:wpi="http://schemas.microsoft.com/office/word/2010/wordprocessingInk" xmlns:wne="http://schemas.microsoft.com/office/word/2006/wordml" xmlns:wps="http://schemas.microsoft.com/office/word/2010/wordprocessingShape" mc:Ignorable="w14 w15 w16se wp14">
   <w:body>
     <w:p>
+      <w:pPr>
+        <w:pStyle w:val="Heading1"/>
+      </w:pPr>
+      <w:r>
+        <w:t>Bayes Theorem and Bayesian Methods</w:t>
+      </w:r>
+    </w:p>
+    <w:p>
+      <w:pPr>
+        <w:pStyle w:val="Heading2"/>
+      </w:pPr>
+      <w:r>
+        <w:t>Books</w:t>
+      </w:r>
+    </w:p>
+    <w:p>
+      <w:pPr>
+        <w:pStyle w:val="ListParagraph"/>
+        <w:numPr>
+          <w:ilvl w:val="0"/>
+          <w:numId w:val="1"/>
+        </w:numPr>
+      </w:pPr>
+      <w:r>
+        <w:t xml:space="preserve">The theory that would not die by </w:t>
+      </w:r>
+      <w:proofErr w:type="spellStart"/>
+      <w:r>
+        <w:t>Mcgrayne</w:t>
+      </w:r>
+      <w:proofErr w:type="spellEnd"/>
+    </w:p>
+    <w:p>
+      <w:pPr>
+        <w:pStyle w:val="ListParagraph"/>
+        <w:numPr>
+          <w:ilvl w:val="0"/>
+          <w:numId w:val="1"/>
+        </w:numPr>
+      </w:pPr>
+      <w:r>
+        <w:t>Think Bayes by O’Reilly</w:t>
+      </w:r>
+    </w:p>
+    <w:p>
+      <w:pPr>
+        <w:pStyle w:val="ListParagraph"/>
+        <w:numPr>
+          <w:ilvl w:val="0"/>
+          <w:numId w:val="1"/>
+        </w:numPr>
+      </w:pPr>
+      <w:r>
+        <w:t>Probabilistic Programming and Bayesian Methods for Hackers</w:t>
+      </w:r>
+    </w:p>
+    <w:p>
+      <w:pPr>
+        <w:pStyle w:val="ListParagraph"/>
+        <w:numPr>
+          <w:ilvl w:val="0"/>
+          <w:numId w:val="1"/>
+        </w:numPr>
+      </w:pPr>
+      <w:r>
+        <w:t>Doing Bayesian Data Analysis</w:t>
+      </w:r>
+    </w:p>
+    <w:p>
+      <w:pPr>
+        <w:pStyle w:val="ListParagraph"/>
+        <w:numPr>
+          <w:ilvl w:val="0"/>
+          <w:numId w:val="1"/>
+        </w:numPr>
+      </w:pPr>
+      <w:r>
+        <w:t>Bayesian Data Analysis</w:t>
+      </w:r>
+    </w:p>
+    <w:p>
+      <w:pPr>
+        <w:pStyle w:val="ListParagraph"/>
+        <w:numPr>
+          <w:ilvl w:val="1"/>
+          <w:numId w:val="1"/>
+        </w:numPr>
+      </w:pPr>
+      <w:r>
+        <w:t>The Bible for it</w:t>
+      </w:r>
+    </w:p>
+    <w:p>
+      <w:pPr>
+        <w:pStyle w:val="Heading2"/>
+      </w:pPr>
+      <w:r>
+        <w:t>Bayes’ Rule</w:t>
+      </w:r>
+    </w:p>
+    <w:p>
+      <w:pPr>
+        <w:pStyle w:val="ListParagraph"/>
+        <w:numPr>
+          <w:ilvl w:val="0"/>
+          <w:numId w:val="2"/>
+        </w:numPr>
+      </w:pPr>
+      <w:r>
+        <w:rPr>
+          <w:noProof/>
+        </w:rPr>
+        <w:drawing>
+          <wp:inline distT="0" distB="0" distL="0" distR="0" wp14:anchorId="304AF3F4" wp14:editId="62366B01">
+            <wp:extent cx="4276725" cy="1485900"/>
+            <wp:effectExtent l="0" t="0" r="9525" b="0"/>
+            <wp:docPr id="1" name="Picture 1"/>
+            <wp:cNvGraphicFramePr>
+              <a:graphicFrameLocks xmlns:a="http://schemas.openxmlformats.org/drawingml/2006/main" noChangeAspect="1"/>
+            </wp:cNvGraphicFramePr>
+            <a:graphic xmlns:a="http://schemas.openxmlformats.org/drawingml/2006/main">
+              <a:graphicData uri="http://schemas.openxmlformats.org/drawingml/2006/picture">
+                <pic:pic xmlns:pic="http://schemas.openxmlformats.org/drawingml/2006/picture">
+                  <pic:nvPicPr>
+                    <pic:cNvPr id="1" name=""/>
+                    <pic:cNvPicPr/>
+                  </pic:nvPicPr>
+                  <pic:blipFill>
+                    <a:blip r:embed="rId5"/>
+                    <a:stretch>
+                      <a:fillRect/>
+                    </a:stretch>
+                  </pic:blipFill>
+                  <pic:spPr>
+                    <a:xfrm>
+                      <a:off x="0" y="0"/>
+                      <a:ext cx="4276725" cy="1485900"/>
+                    </a:xfrm>
+                    <a:prstGeom prst="rect">
+                      <a:avLst/>
+                    </a:prstGeom>
+                  </pic:spPr>
+                </pic:pic>
+              </a:graphicData>
+            </a:graphic>
+          </wp:inline>
+        </w:drawing>
+      </w:r>
+    </w:p>
+    <w:p>
+      <w:pPr>
+        <w:pStyle w:val="Heading2"/>
+      </w:pPr>
+      <w:r>
+        <w:t>Discriminative vs Generative Classifiers</w:t>
+      </w:r>
+    </w:p>
+    <w:p>
+      <w:pPr>
+        <w:pStyle w:val="ListParagraph"/>
+        <w:numPr>
+          <w:ilvl w:val="0"/>
+          <w:numId w:val="2"/>
+        </w:numPr>
+      </w:pPr>
+      <w:r>
+        <w:t>What to model and what not to model?</w:t>
+      </w:r>
+    </w:p>
+    <w:p>
+      <w:pPr>
+        <w:pStyle w:val="ListParagraph"/>
+        <w:numPr>
+          <w:ilvl w:val="1"/>
+          <w:numId w:val="2"/>
+        </w:numPr>
+      </w:pPr>
+      <w:r>
+        <w:t>Discriminative: just model p(</w:t>
+      </w:r>
+      <w:proofErr w:type="spellStart"/>
+      <w:r>
+        <w:t>y|x</w:t>
+      </w:r>
+      <w:proofErr w:type="spellEnd"/>
+      <w:r>
+        <w:t>)</w:t>
+      </w:r>
+    </w:p>
+    <w:p>
+      <w:pPr>
+        <w:pStyle w:val="ListParagraph"/>
+        <w:numPr>
+          <w:ilvl w:val="1"/>
+          <w:numId w:val="2"/>
+        </w:numPr>
+      </w:pPr>
+      <w:r>
+        <w:t>Generative: give a full probability model p(</w:t>
+      </w:r>
+      <w:proofErr w:type="spellStart"/>
+      <w:r>
+        <w:t>x,y</w:t>
+      </w:r>
+      <w:proofErr w:type="spellEnd"/>
+      <w:r>
+        <w:t>)=p(x)p(</w:t>
+      </w:r>
+      <w:proofErr w:type="spellStart"/>
+      <w:r>
+        <w:t>y|x</w:t>
+      </w:r>
+      <w:proofErr w:type="spellEnd"/>
+      <w:r>
+        <w:t>)=p(y)p(</w:t>
+      </w:r>
+      <w:proofErr w:type="spellStart"/>
+      <w:r>
+        <w:t>x|y</w:t>
+      </w:r>
+      <w:proofErr w:type="spellEnd"/>
+      <w:r>
+        <w:t>)</w:t>
+      </w:r>
+    </w:p>
+    <w:p>
+      <w:pPr>
+        <w:pStyle w:val="Heading3"/>
+      </w:pPr>
+      <w:r>
+        <w:t>Naïve Bayes</w:t>
+      </w:r>
+    </w:p>
+    <w:p>
+      <w:pPr>
+        <w:pStyle w:val="ListParagraph"/>
+        <w:numPr>
+          <w:ilvl w:val="0"/>
+          <w:numId w:val="2"/>
+        </w:numPr>
+      </w:pPr>
+      <w:r>
+        <w:t>Assumption: Conditional independence given spam, and also conditional independence given not spam</w:t>
+      </w:r>
+    </w:p>
+    <w:p>
+      <w:pPr>
+        <w:pStyle w:val="ListParagraph"/>
+        <w:numPr>
+          <w:ilvl w:val="0"/>
+          <w:numId w:val="2"/>
+        </w:numPr>
+      </w:pPr>
+      <w:r>
+        <w:t>Huge simplification in statistical and computational complexity</w:t>
+      </w:r>
+    </w:p>
+    <w:p>
+      <w:pPr>
+        <w:pStyle w:val="Heading2"/>
+      </w:pPr>
+      <w:r>
+        <w:lastRenderedPageBreak/>
+        <w:t>Full Probability Modeling</w:t>
+      </w:r>
+    </w:p>
+    <w:p>
+      <w:r>
+        <w:rPr>
+          <w:noProof/>
+        </w:rPr>
+        <w:drawing>
+          <wp:inline distT="0" distB="0" distL="0" distR="0" wp14:anchorId="1B5A203E" wp14:editId="4BEDE307">
+            <wp:extent cx="3819525" cy="2590800"/>
+            <wp:effectExtent l="0" t="0" r="9525" b="0"/>
+            <wp:docPr id="2" name="Picture 2"/>
+            <wp:cNvGraphicFramePr>
+              <a:graphicFrameLocks xmlns:a="http://schemas.openxmlformats.org/drawingml/2006/main" noChangeAspect="1"/>
+            </wp:cNvGraphicFramePr>
+            <a:graphic xmlns:a="http://schemas.openxmlformats.org/drawingml/2006/main">
+              <a:graphicData uri="http://schemas.openxmlformats.org/drawingml/2006/picture">
+                <pic:pic xmlns:pic="http://schemas.openxmlformats.org/drawingml/2006/picture">
+                  <pic:nvPicPr>
+                    <pic:cNvPr id="1" name=""/>
+                    <pic:cNvPicPr/>
+                  </pic:nvPicPr>
+                  <pic:blipFill>
+                    <a:blip r:embed="rId6"/>
+                    <a:stretch>
+                      <a:fillRect/>
+                    </a:stretch>
+                  </pic:blipFill>
+                  <pic:spPr>
+                    <a:xfrm>
+                      <a:off x="0" y="0"/>
+                      <a:ext cx="3819525" cy="2590800"/>
+                    </a:xfrm>
+                    <a:prstGeom prst="rect">
+                      <a:avLst/>
+                    </a:prstGeom>
+                  </pic:spPr>
+                </pic:pic>
+              </a:graphicData>
+            </a:graphic>
+          </wp:inline>
+        </w:drawing>
+      </w:r>
+    </w:p>
+    <w:p>
+      <w:pPr>
+        <w:pStyle w:val="Heading2"/>
+      </w:pPr>
+      <w:r>
+        <w:t>Conjugate Priors: Beta-Binomial</w:t>
+      </w:r>
+    </w:p>
+    <w:p>
+      <w:r>
+        <w:rPr>
+          <w:noProof/>
+        </w:rPr>
+        <w:drawing>
+          <wp:inline distT="0" distB="0" distL="0" distR="0" wp14:anchorId="28368832" wp14:editId="1E49C3C9">
+            <wp:extent cx="3857625" cy="1238250"/>
+            <wp:effectExtent l="0" t="0" r="9525" b="0"/>
+            <wp:docPr id="3" name="Picture 3"/>
+            <wp:cNvGraphicFramePr>
+              <a:graphicFrameLocks xmlns:a="http://schemas.openxmlformats.org/drawingml/2006/main" noChangeAspect="1"/>
+            </wp:cNvGraphicFramePr>
+            <a:graphic xmlns:a="http://schemas.openxmlformats.org/drawingml/2006/main">
+              <a:graphicData uri="http://schemas.openxmlformats.org/drawingml/2006/picture">
+                <pic:pic xmlns:pic="http://schemas.openxmlformats.org/drawingml/2006/picture">
+                  <pic:nvPicPr>
+                    <pic:cNvPr id="1" name=""/>
+                    <pic:cNvPicPr/>
+                  </pic:nvPicPr>
+                  <pic:blipFill>
+                    <a:blip r:embed="rId7"/>
+                    <a:stretch>
+                      <a:fillRect/>
+                    </a:stretch>
+                  </pic:blipFill>
+                  <pic:spPr>
+                    <a:xfrm>
+                      <a:off x="0" y="0"/>
+                      <a:ext cx="3857625" cy="1238250"/>
+                    </a:xfrm>
+                    <a:prstGeom prst="rect">
+                      <a:avLst/>
+                    </a:prstGeom>
+                  </pic:spPr>
+                </pic:pic>
+              </a:graphicData>
+            </a:graphic>
+          </wp:inline>
+        </w:drawing>
+      </w:r>
+    </w:p>
+    <w:p>
+      <w:pPr>
+        <w:pStyle w:val="Heading2"/>
+      </w:pPr>
+      <w:r>
+        <w:t>Conjugate Priors: Normal-Normal</w:t>
+      </w:r>
+    </w:p>
+    <w:p>
+      <w:r>
+        <w:rPr>
+          <w:noProof/>
+        </w:rPr>
+        <w:drawing>
+          <wp:inline distT="0" distB="0" distL="0" distR="0" wp14:anchorId="2E6F39EF" wp14:editId="43819D7E">
+            <wp:extent cx="3429000" cy="1704975"/>
+            <wp:effectExtent l="0" t="0" r="0" b="9525"/>
+            <wp:docPr id="4" name="Picture 4"/>
+            <wp:cNvGraphicFramePr>
+              <a:graphicFrameLocks xmlns:a="http://schemas.openxmlformats.org/drawingml/2006/main" noChangeAspect="1"/>
+            </wp:cNvGraphicFramePr>
+            <a:graphic xmlns:a="http://schemas.openxmlformats.org/drawingml/2006/main">
+              <a:graphicData uri="http://schemas.openxmlformats.org/drawingml/2006/picture">
+                <pic:pic xmlns:pic="http://schemas.openxmlformats.org/drawingml/2006/picture">
+                  <pic:nvPicPr>
+                    <pic:cNvPr id="1" name=""/>
+                    <pic:cNvPicPr/>
+                  </pic:nvPicPr>
+                  <pic:blipFill>
+                    <a:blip r:embed="rId8"/>
+                    <a:stretch>
+                      <a:fillRect/>
+                    </a:stretch>
+                  </pic:blipFill>
+                  <pic:spPr>
+                    <a:xfrm>
+                      <a:off x="0" y="0"/>
+                      <a:ext cx="3429000" cy="1704975"/>
+                    </a:xfrm>
+                    <a:prstGeom prst="rect">
+                      <a:avLst/>
+                    </a:prstGeom>
+                  </pic:spPr>
+                </pic:pic>
+              </a:graphicData>
+            </a:graphic>
+          </wp:inline>
+        </w:drawing>
+      </w:r>
+    </w:p>
+    <w:p>
+      <w:r>
+        <w:rPr>
+          <w:noProof/>
+        </w:rPr>
+        <w:drawing>
+          <wp:inline distT="0" distB="0" distL="0" distR="0" wp14:anchorId="42C38FA8" wp14:editId="43A41909">
+            <wp:extent cx="4162425" cy="1533525"/>
+            <wp:effectExtent l="0" t="0" r="9525" b="9525"/>
+            <wp:docPr id="5" name="Picture 5"/>
+            <wp:cNvGraphicFramePr>
+              <a:graphicFrameLocks xmlns:a="http://schemas.openxmlformats.org/drawingml/2006/main" noChangeAspect="1"/>
+            </wp:cNvGraphicFramePr>
+            <a:graphic xmlns:a="http://schemas.openxmlformats.org/drawingml/2006/main">
+              <a:graphicData uri="http://schemas.openxmlformats.org/drawingml/2006/picture">
+                <pic:pic xmlns:pic="http://schemas.openxmlformats.org/drawingml/2006/picture">
+                  <pic:nvPicPr>
+                    <pic:cNvPr id="1" name=""/>
+                    <pic:cNvPicPr/>
+                  </pic:nvPicPr>
+                  <pic:blipFill>
+                    <a:blip r:embed="rId9"/>
+                    <a:stretch>
+                      <a:fillRect/>
+                    </a:stretch>
+                  </pic:blipFill>
+                  <pic:spPr>
+                    <a:xfrm>
+                      <a:off x="0" y="0"/>
+                      <a:ext cx="4162425" cy="1533525"/>
+                    </a:xfrm>
+                    <a:prstGeom prst="rect">
+                      <a:avLst/>
+                    </a:prstGeom>
+                  </pic:spPr>
+                </pic:pic>
+              </a:graphicData>
+            </a:graphic>
+          </wp:inline>
+        </w:drawing>
+      </w:r>
       <w:bookmarkStart w:id="0" w:name="_GoBack"/>
       <w:bookmarkEnd w:id="0"/>
     </w:p>
@@ -14,6 +463,243 @@
     </w:sectPr>
   </w:body>
 </w:document>
+</file>
+
+<file path=word/numbering.xml><?xml version="1.0" encoding="utf-8"?>
+<w:numbering xmlns:wpc="http://schemas.microsoft.com/office/word/2010/wordprocessingCanvas" xmlns:cx="http://schemas.microsoft.com/office/drawing/2014/chartex" xmlns:cx1="http://schemas.microsoft.com/office/drawing/2015/9/8/chartex" xmlns:mc="http://schemas.openxmlformats.org/markup-compatibility/2006" xmlns:o="urn:schemas-microsoft-com:office:office" xmlns:r="http://schemas.openxmlformats.org/officeDocument/2006/relationships" xmlns:m="http://schemas.openxmlformats.org/officeDocument/2006/math" xmlns:v="urn:schemas-microsoft-com:vml" xmlns:wp14="http://schemas.microsoft.com/office/word/2010/wordprocessingDrawing" xmlns:wp="http://schemas.openxmlformats.org/drawingml/2006/wordprocessingDrawing" xmlns:w10="urn:schemas-microsoft-com:office:word" xmlns:w="http://schemas.openxmlformats.org/wordprocessingml/2006/main" xmlns:w14="http://schemas.microsoft.com/office/word/2010/wordml" xmlns:w15="http://schemas.microsoft.com/office/word/2012/wordml" xmlns:w16se="http://schemas.microsoft.com/office/word/2015/wordml/symex" xmlns:wpg="http://schemas.microsoft.com/office/word/2010/wordprocessingGroup" xmlns:wpi="http://schemas.microsoft.com/office/word/2010/wordprocessingInk" xmlns:wne="http://schemas.microsoft.com/office/word/2006/wordml" xmlns:wps="http://schemas.microsoft.com/office/word/2010/wordprocessingShape" mc:Ignorable="w14 w15 w16se wp14">
+  <w:abstractNum w:abstractNumId="0" w15:restartNumberingAfterBreak="0">
+    <w:nsid w:val="1E165BB4"/>
+    <w:multiLevelType w:val="hybridMultilevel"/>
+    <w:tmpl w:val="AA726624"/>
+    <w:lvl w:ilvl="0" w:tplc="04090001">
+      <w:start w:val="1"/>
+      <w:numFmt w:val="bullet"/>
+      <w:lvlText w:val=""/>
+      <w:lvlJc w:val="left"/>
+      <w:pPr>
+        <w:ind w:left="720" w:hanging="360"/>
+      </w:pPr>
+      <w:rPr>
+        <w:rFonts w:ascii="Symbol" w:hAnsi="Symbol" w:hint="default"/>
+      </w:rPr>
+    </w:lvl>
+    <w:lvl w:ilvl="1" w:tplc="04090003">
+      <w:start w:val="1"/>
+      <w:numFmt w:val="bullet"/>
+      <w:lvlText w:val="o"/>
+      <w:lvlJc w:val="left"/>
+      <w:pPr>
+        <w:ind w:left="1440" w:hanging="360"/>
+      </w:pPr>
+      <w:rPr>
+        <w:rFonts w:ascii="Courier New" w:hAnsi="Courier New" w:cs="Courier New" w:hint="default"/>
+      </w:rPr>
+    </w:lvl>
+    <w:lvl w:ilvl="2" w:tplc="04090005" w:tentative="1">
+      <w:start w:val="1"/>
+      <w:numFmt w:val="bullet"/>
+      <w:lvlText w:val=""/>
+      <w:lvlJc w:val="left"/>
+      <w:pPr>
+        <w:ind w:left="2160" w:hanging="360"/>
+      </w:pPr>
+      <w:rPr>
+        <w:rFonts w:ascii="Wingdings" w:hAnsi="Wingdings" w:hint="default"/>
+      </w:rPr>
+    </w:lvl>
+    <w:lvl w:ilvl="3" w:tplc="04090001" w:tentative="1">
+      <w:start w:val="1"/>
+      <w:numFmt w:val="bullet"/>
+      <w:lvlText w:val=""/>
+      <w:lvlJc w:val="left"/>
+      <w:pPr>
+        <w:ind w:left="2880" w:hanging="360"/>
+      </w:pPr>
+      <w:rPr>
+        <w:rFonts w:ascii="Symbol" w:hAnsi="Symbol" w:hint="default"/>
+      </w:rPr>
+    </w:lvl>
+    <w:lvl w:ilvl="4" w:tplc="04090003" w:tentative="1">
+      <w:start w:val="1"/>
+      <w:numFmt w:val="bullet"/>
+      <w:lvlText w:val="o"/>
+      <w:lvlJc w:val="left"/>
+      <w:pPr>
+        <w:ind w:left="3600" w:hanging="360"/>
+      </w:pPr>
+      <w:rPr>
+        <w:rFonts w:ascii="Courier New" w:hAnsi="Courier New" w:cs="Courier New" w:hint="default"/>
+      </w:rPr>
+    </w:lvl>
+    <w:lvl w:ilvl="5" w:tplc="04090005" w:tentative="1">
+      <w:start w:val="1"/>
+      <w:numFmt w:val="bullet"/>
+      <w:lvlText w:val=""/>
+      <w:lvlJc w:val="left"/>
+      <w:pPr>
+        <w:ind w:left="4320" w:hanging="360"/>
+      </w:pPr>
+      <w:rPr>
+        <w:rFonts w:ascii="Wingdings" w:hAnsi="Wingdings" w:hint="default"/>
+      </w:rPr>
+    </w:lvl>
+    <w:lvl w:ilvl="6" w:tplc="04090001" w:tentative="1">
+      <w:start w:val="1"/>
+      <w:numFmt w:val="bullet"/>
+      <w:lvlText w:val=""/>
+      <w:lvlJc w:val="left"/>
+      <w:pPr>
+        <w:ind w:left="5040" w:hanging="360"/>
+      </w:pPr>
+      <w:rPr>
+        <w:rFonts w:ascii="Symbol" w:hAnsi="Symbol" w:hint="default"/>
+      </w:rPr>
+    </w:lvl>
+    <w:lvl w:ilvl="7" w:tplc="04090003" w:tentative="1">
+      <w:start w:val="1"/>
+      <w:numFmt w:val="bullet"/>
+      <w:lvlText w:val="o"/>
+      <w:lvlJc w:val="left"/>
+      <w:pPr>
+        <w:ind w:left="5760" w:hanging="360"/>
+      </w:pPr>
+      <w:rPr>
+        <w:rFonts w:ascii="Courier New" w:hAnsi="Courier New" w:cs="Courier New" w:hint="default"/>
+      </w:rPr>
+    </w:lvl>
+    <w:lvl w:ilvl="8" w:tplc="04090005" w:tentative="1">
+      <w:start w:val="1"/>
+      <w:numFmt w:val="bullet"/>
+      <w:lvlText w:val=""/>
+      <w:lvlJc w:val="left"/>
+      <w:pPr>
+        <w:ind w:left="6480" w:hanging="360"/>
+      </w:pPr>
+      <w:rPr>
+        <w:rFonts w:ascii="Wingdings" w:hAnsi="Wingdings" w:hint="default"/>
+      </w:rPr>
+    </w:lvl>
+  </w:abstractNum>
+  <w:abstractNum w:abstractNumId="1" w15:restartNumberingAfterBreak="0">
+    <w:nsid w:val="41B46860"/>
+    <w:multiLevelType w:val="hybridMultilevel"/>
+    <w:tmpl w:val="E9C2404A"/>
+    <w:lvl w:ilvl="0" w:tplc="04090001">
+      <w:start w:val="1"/>
+      <w:numFmt w:val="bullet"/>
+      <w:lvlText w:val=""/>
+      <w:lvlJc w:val="left"/>
+      <w:pPr>
+        <w:ind w:left="720" w:hanging="360"/>
+      </w:pPr>
+      <w:rPr>
+        <w:rFonts w:ascii="Symbol" w:hAnsi="Symbol" w:hint="default"/>
+      </w:rPr>
+    </w:lvl>
+    <w:lvl w:ilvl="1" w:tplc="04090003">
+      <w:start w:val="1"/>
+      <w:numFmt w:val="bullet"/>
+      <w:lvlText w:val="o"/>
+      <w:lvlJc w:val="left"/>
+      <w:pPr>
+        <w:ind w:left="1440" w:hanging="360"/>
+      </w:pPr>
+      <w:rPr>
+        <w:rFonts w:ascii="Courier New" w:hAnsi="Courier New" w:cs="Courier New" w:hint="default"/>
+      </w:rPr>
+    </w:lvl>
+    <w:lvl w:ilvl="2" w:tplc="04090005" w:tentative="1">
+      <w:start w:val="1"/>
+      <w:numFmt w:val="bullet"/>
+      <w:lvlText w:val=""/>
+      <w:lvlJc w:val="left"/>
+      <w:pPr>
+        <w:ind w:left="2160" w:hanging="360"/>
+      </w:pPr>
+      <w:rPr>
+        <w:rFonts w:ascii="Wingdings" w:hAnsi="Wingdings" w:hint="default"/>
+      </w:rPr>
+    </w:lvl>
+    <w:lvl w:ilvl="3" w:tplc="04090001" w:tentative="1">
+      <w:start w:val="1"/>
+      <w:numFmt w:val="bullet"/>
+      <w:lvlText w:val=""/>
+      <w:lvlJc w:val="left"/>
+      <w:pPr>
+        <w:ind w:left="2880" w:hanging="360"/>
+      </w:pPr>
+      <w:rPr>
+        <w:rFonts w:ascii="Symbol" w:hAnsi="Symbol" w:hint="default"/>
+      </w:rPr>
+    </w:lvl>
+    <w:lvl w:ilvl="4" w:tplc="04090003" w:tentative="1">
+      <w:start w:val="1"/>
+      <w:numFmt w:val="bullet"/>
+      <w:lvlText w:val="o"/>
+      <w:lvlJc w:val="left"/>
+      <w:pPr>
+        <w:ind w:left="3600" w:hanging="360"/>
+      </w:pPr>
+      <w:rPr>
+        <w:rFonts w:ascii="Courier New" w:hAnsi="Courier New" w:cs="Courier New" w:hint="default"/>
+      </w:rPr>
+    </w:lvl>
+    <w:lvl w:ilvl="5" w:tplc="04090005" w:tentative="1">
+      <w:start w:val="1"/>
+      <w:numFmt w:val="bullet"/>
+      <w:lvlText w:val=""/>
+      <w:lvlJc w:val="left"/>
+      <w:pPr>
+        <w:ind w:left="4320" w:hanging="360"/>
+      </w:pPr>
+      <w:rPr>
+        <w:rFonts w:ascii="Wingdings" w:hAnsi="Wingdings" w:hint="default"/>
+      </w:rPr>
+    </w:lvl>
+    <w:lvl w:ilvl="6" w:tplc="04090001" w:tentative="1">
+      <w:start w:val="1"/>
+      <w:numFmt w:val="bullet"/>
+      <w:lvlText w:val=""/>
+      <w:lvlJc w:val="left"/>
+      <w:pPr>
+        <w:ind w:left="5040" w:hanging="360"/>
+      </w:pPr>
+      <w:rPr>
+        <w:rFonts w:ascii="Symbol" w:hAnsi="Symbol" w:hint="default"/>
+      </w:rPr>
+    </w:lvl>
+    <w:lvl w:ilvl="7" w:tplc="04090003" w:tentative="1">
+      <w:start w:val="1"/>
+      <w:numFmt w:val="bullet"/>
+      <w:lvlText w:val="o"/>
+      <w:lvlJc w:val="left"/>
+      <w:pPr>
+        <w:ind w:left="5760" w:hanging="360"/>
+      </w:pPr>
+      <w:rPr>
+        <w:rFonts w:ascii="Courier New" w:hAnsi="Courier New" w:cs="Courier New" w:hint="default"/>
+      </w:rPr>
+    </w:lvl>
+    <w:lvl w:ilvl="8" w:tplc="04090005" w:tentative="1">
+      <w:start w:val="1"/>
+      <w:numFmt w:val="bullet"/>
+      <w:lvlText w:val=""/>
+      <w:lvlJc w:val="left"/>
+      <w:pPr>
+        <w:ind w:left="6480" w:hanging="360"/>
+      </w:pPr>
+      <w:rPr>
+        <w:rFonts w:ascii="Wingdings" w:hAnsi="Wingdings" w:hint="default"/>
+      </w:rPr>
+    </w:lvl>
+  </w:abstractNum>
+  <w:num w:numId="1">
+    <w:abstractNumId w:val="1"/>
+  </w:num>
+  <w:num w:numId="2">
+    <w:abstractNumId w:val="0"/>
+  </w:num>
+</w:numbering>
 </file>
 
 <file path=word/styles.xml><?xml version="1.0" encoding="utf-8"?>
@@ -410,6 +1096,71 @@
     <w:name w:val="Normal"/>
     <w:qFormat/>
   </w:style>
+  <w:style w:type="paragraph" w:styleId="Heading1">
+    <w:name w:val="heading 1"/>
+    <w:basedOn w:val="Normal"/>
+    <w:next w:val="Normal"/>
+    <w:link w:val="Heading1Char"/>
+    <w:uiPriority w:val="9"/>
+    <w:qFormat/>
+    <w:rsid w:val="002D50D7"/>
+    <w:pPr>
+      <w:keepNext/>
+      <w:keepLines/>
+      <w:spacing w:before="240" w:after="0"/>
+      <w:outlineLvl w:val="0"/>
+    </w:pPr>
+    <w:rPr>
+      <w:rFonts w:asciiTheme="majorHAnsi" w:eastAsiaTheme="majorEastAsia" w:hAnsiTheme="majorHAnsi" w:cstheme="majorBidi"/>
+      <w:color w:val="2E74B5" w:themeColor="accent1" w:themeShade="BF"/>
+      <w:sz w:val="32"/>
+      <w:szCs w:val="32"/>
+    </w:rPr>
+  </w:style>
+  <w:style w:type="paragraph" w:styleId="Heading2">
+    <w:name w:val="heading 2"/>
+    <w:basedOn w:val="Normal"/>
+    <w:next w:val="Normal"/>
+    <w:link w:val="Heading2Char"/>
+    <w:uiPriority w:val="9"/>
+    <w:unhideWhenUsed/>
+    <w:qFormat/>
+    <w:rsid w:val="00FF72BE"/>
+    <w:pPr>
+      <w:keepNext/>
+      <w:keepLines/>
+      <w:spacing w:before="40" w:after="0"/>
+      <w:outlineLvl w:val="1"/>
+    </w:pPr>
+    <w:rPr>
+      <w:rFonts w:asciiTheme="majorHAnsi" w:eastAsiaTheme="majorEastAsia" w:hAnsiTheme="majorHAnsi" w:cstheme="majorBidi"/>
+      <w:color w:val="2E74B5" w:themeColor="accent1" w:themeShade="BF"/>
+      <w:sz w:val="26"/>
+      <w:szCs w:val="26"/>
+    </w:rPr>
+  </w:style>
+  <w:style w:type="paragraph" w:styleId="Heading3">
+    <w:name w:val="heading 3"/>
+    <w:basedOn w:val="Normal"/>
+    <w:next w:val="Normal"/>
+    <w:link w:val="Heading3Char"/>
+    <w:uiPriority w:val="9"/>
+    <w:unhideWhenUsed/>
+    <w:qFormat/>
+    <w:rsid w:val="006D0CD3"/>
+    <w:pPr>
+      <w:keepNext/>
+      <w:keepLines/>
+      <w:spacing w:before="40" w:after="0"/>
+      <w:outlineLvl w:val="2"/>
+    </w:pPr>
+    <w:rPr>
+      <w:rFonts w:asciiTheme="majorHAnsi" w:eastAsiaTheme="majorEastAsia" w:hAnsiTheme="majorHAnsi" w:cstheme="majorBidi"/>
+      <w:color w:val="1F4D78" w:themeColor="accent1" w:themeShade="7F"/>
+      <w:sz w:val="24"/>
+      <w:szCs w:val="24"/>
+    </w:rPr>
+  </w:style>
   <w:style w:type="character" w:default="1" w:styleId="DefaultParagraphFont">
     <w:name w:val="Default Paragraph Font"/>
     <w:uiPriority w:val="1"/>
@@ -436,6 +1187,56 @@
     <w:uiPriority w:val="99"/>
     <w:semiHidden/>
     <w:unhideWhenUsed/>
+  </w:style>
+  <w:style w:type="character" w:customStyle="1" w:styleId="Heading1Char">
+    <w:name w:val="Heading 1 Char"/>
+    <w:basedOn w:val="DefaultParagraphFont"/>
+    <w:link w:val="Heading1"/>
+    <w:uiPriority w:val="9"/>
+    <w:rsid w:val="002D50D7"/>
+    <w:rPr>
+      <w:rFonts w:asciiTheme="majorHAnsi" w:eastAsiaTheme="majorEastAsia" w:hAnsiTheme="majorHAnsi" w:cstheme="majorBidi"/>
+      <w:color w:val="2E74B5" w:themeColor="accent1" w:themeShade="BF"/>
+      <w:sz w:val="32"/>
+      <w:szCs w:val="32"/>
+    </w:rPr>
+  </w:style>
+  <w:style w:type="character" w:customStyle="1" w:styleId="Heading2Char">
+    <w:name w:val="Heading 2 Char"/>
+    <w:basedOn w:val="DefaultParagraphFont"/>
+    <w:link w:val="Heading2"/>
+    <w:uiPriority w:val="9"/>
+    <w:rsid w:val="00FF72BE"/>
+    <w:rPr>
+      <w:rFonts w:asciiTheme="majorHAnsi" w:eastAsiaTheme="majorEastAsia" w:hAnsiTheme="majorHAnsi" w:cstheme="majorBidi"/>
+      <w:color w:val="2E74B5" w:themeColor="accent1" w:themeShade="BF"/>
+      <w:sz w:val="26"/>
+      <w:szCs w:val="26"/>
+    </w:rPr>
+  </w:style>
+  <w:style w:type="paragraph" w:styleId="ListParagraph">
+    <w:name w:val="List Paragraph"/>
+    <w:basedOn w:val="Normal"/>
+    <w:uiPriority w:val="34"/>
+    <w:qFormat/>
+    <w:rsid w:val="00FF72BE"/>
+    <w:pPr>
+      <w:ind w:left="720"/>
+      <w:contextualSpacing/>
+    </w:pPr>
+  </w:style>
+  <w:style w:type="character" w:customStyle="1" w:styleId="Heading3Char">
+    <w:name w:val="Heading 3 Char"/>
+    <w:basedOn w:val="DefaultParagraphFont"/>
+    <w:link w:val="Heading3"/>
+    <w:uiPriority w:val="9"/>
+    <w:rsid w:val="006D0CD3"/>
+    <w:rPr>
+      <w:rFonts w:asciiTheme="majorHAnsi" w:eastAsiaTheme="majorEastAsia" w:hAnsiTheme="majorHAnsi" w:cstheme="majorBidi"/>
+      <w:color w:val="1F4D78" w:themeColor="accent1" w:themeShade="7F"/>
+      <w:sz w:val="24"/>
+      <w:szCs w:val="24"/>
+    </w:rPr>
   </w:style>
 </w:styles>
 </file>

</xml_diff>